<commit_message>
BDPS-1 - Fix rdd and edit protocol
</commit_message>
<xml_diff>
--- a/N1/LaboratoryWorkN1.docx
+++ b/N1/LaboratoryWorkN1.docx
@@ -707,7 +707,31 @@
           <w:sz w:val="28"/>
           <w:szCs w:val="28"/>
         </w:rPr>
-        <w:t>Выполнить разведочный анализ датасета согласно варианту с определением:</w:t>
+        <w:t>Согласно варианту №2 «</w:t>
+      </w:r>
+      <w:r>
+        <w:rPr>
+          <w:rFonts w:ascii="Times New Roman" w:hAnsi="Times New Roman" w:cs="Times New Roman"/>
+          <w:sz w:val="28"/>
+          <w:szCs w:val="28"/>
+        </w:rPr>
+        <w:t>Датасет авиабилетов из Expedia</w:t>
+      </w:r>
+      <w:r>
+        <w:rPr>
+          <w:rFonts w:ascii="Times New Roman" w:hAnsi="Times New Roman" w:cs="Times New Roman"/>
+          <w:sz w:val="28"/>
+          <w:szCs w:val="28"/>
+        </w:rPr>
+        <w:t>» в</w:t>
+      </w:r>
+      <w:r>
+        <w:rPr>
+          <w:rFonts w:ascii="Times New Roman" w:hAnsi="Times New Roman" w:cs="Times New Roman"/>
+          <w:sz w:val="28"/>
+          <w:szCs w:val="28"/>
+        </w:rPr>
+        <w:t>ыполнить разведочный анализ датасета согласно варианту с определением:</w:t>
       </w:r>
     </w:p>
     <w:p>
@@ -859,46 +883,6 @@
       <w:pPr>
         <w:spacing w:before="240" w:line="360" w:lineRule="auto"/>
         <w:ind w:firstLine="709"/>
-        <w:jc w:val="both"/>
-        <w:rPr>
-          <w:rFonts w:ascii="Times New Roman" w:hAnsi="Times New Roman" w:cs="Times New Roman"/>
-          <w:sz w:val="28"/>
-          <w:szCs w:val="28"/>
-        </w:rPr>
-      </w:pPr>
-      <w:r>
-        <w:rPr>
-          <w:rFonts w:ascii="Times New Roman" w:hAnsi="Times New Roman" w:cs="Times New Roman"/>
-          <w:sz w:val="28"/>
-          <w:szCs w:val="28"/>
-        </w:rPr>
-        <w:t>Вариант №2: "Датасет авиабилетов из Expedia".</w:t>
-      </w:r>
-    </w:p>
-    <w:p>
-      <w:pPr>
-        <w:spacing w:before="240" w:line="360" w:lineRule="auto"/>
-        <w:ind w:firstLine="709"/>
-        <w:jc w:val="both"/>
-        <w:rPr>
-          <w:rFonts w:ascii="Times New Roman" w:hAnsi="Times New Roman" w:cs="Times New Roman"/>
-          <w:sz w:val="28"/>
-          <w:szCs w:val="28"/>
-        </w:rPr>
-      </w:pPr>
-      <w:r>
-        <w:rPr>
-          <w:rFonts w:ascii="Times New Roman" w:hAnsi="Times New Roman" w:cs="Times New Roman"/>
-          <w:sz w:val="28"/>
-          <w:szCs w:val="28"/>
-        </w:rPr>
-        <w:t>Источник: https://www.kaggle.com/datasets/dilwong/flightprices</w:t>
-      </w:r>
-    </w:p>
-    <w:p>
-      <w:pPr>
-        <w:spacing w:before="240" w:line="360" w:lineRule="auto"/>
-        <w:ind w:firstLine="709"/>
         <w:rPr>
           <w:rFonts w:ascii="Times New Roman" w:hAnsi="Times New Roman" w:cs="Times New Roman"/>
           <w:b/>
@@ -1250,7 +1234,6 @@
           <w:sz w:val="28"/>
           <w:szCs w:val="28"/>
         </w:rPr>
-        <w:lastRenderedPageBreak/>
         <w:t>isNonStop: Логическое значение, определяющее, является ли полет беспосадочным;</w:t>
       </w:r>
     </w:p>
@@ -1301,6 +1284,7 @@
           <w:sz w:val="28"/>
           <w:szCs w:val="28"/>
         </w:rPr>
+        <w:lastRenderedPageBreak/>
         <w:t xml:space="preserve"> totalFare: Цена билета (в долларах США), включая налоги и другие сборы;</w:t>
       </w:r>
     </w:p>
@@ -1567,7 +1551,6 @@
           <w:sz w:val="28"/>
           <w:szCs w:val="28"/>
         </w:rPr>
-        <w:lastRenderedPageBreak/>
         <w:t>segmentsAirlineCode: Строка, содержащая двухбуквенный код авиакомпании, обслуживающей каждый этап поездки. Записи для каждой из ветвей разделяются знаком «||»;</w:t>
       </w:r>
     </w:p>
@@ -1593,6 +1576,7 @@
           <w:sz w:val="28"/>
           <w:szCs w:val="28"/>
         </w:rPr>
+        <w:lastRenderedPageBreak/>
         <w:t>segmentsEquipmentDescription: Строка, содержащая тип самолета, используемого на каждом этапе путешествия (например, «Airbus A321» или «Boeing 737-800»). Записи для каждой из ветвей разделяются знаком «||»;</w:t>
       </w:r>
     </w:p>
@@ -2159,7 +2143,6 @@
                 <w:sz w:val="28"/>
                 <w:szCs w:val="28"/>
               </w:rPr>
-              <w:lastRenderedPageBreak/>
               <w:t>4</w:t>
             </w:r>
           </w:p>
@@ -2308,6 +2291,7 @@
                 <w:sz w:val="28"/>
                 <w:szCs w:val="28"/>
               </w:rPr>
+              <w:lastRenderedPageBreak/>
               <w:t>6</w:t>
             </w:r>
           </w:p>
@@ -3566,7 +3550,6 @@
                 <w:sz w:val="28"/>
                 <w:szCs w:val="28"/>
               </w:rPr>
-              <w:lastRenderedPageBreak/>
               <w:t>23</w:t>
             </w:r>
           </w:p>
@@ -3715,6 +3698,7 @@
                 <w:sz w:val="28"/>
                 <w:szCs w:val="28"/>
               </w:rPr>
+              <w:lastRenderedPageBreak/>
               <w:t>25</w:t>
             </w:r>
           </w:p>
@@ -4327,27 +4311,27 @@
           <w:sz w:val="28"/>
           <w:szCs w:val="28"/>
         </w:rPr>
+        <w:t>Перед обработкой данных сперва взглянем на статистические показатели числовых признаков, чтобы иметь представление о том, какие данные можно считать аномальными.</w:t>
+      </w:r>
+    </w:p>
+    <w:p>
+      <w:pPr>
+        <w:spacing w:before="240" w:line="360" w:lineRule="auto"/>
+        <w:ind w:firstLine="709"/>
+        <w:jc w:val="both"/>
+        <w:rPr>
+          <w:rFonts w:ascii="Times New Roman" w:hAnsi="Times New Roman" w:cs="Times New Roman"/>
+          <w:sz w:val="28"/>
+          <w:szCs w:val="28"/>
+        </w:rPr>
+      </w:pPr>
+      <w:r>
+        <w:rPr>
+          <w:rFonts w:ascii="Times New Roman" w:hAnsi="Times New Roman" w:cs="Times New Roman"/>
+          <w:sz w:val="28"/>
+          <w:szCs w:val="28"/>
+        </w:rPr>
         <w:lastRenderedPageBreak/>
-        <w:t>Перед обработкой данных сперва взглянем на статистические показатели числовых признаков, чтобы иметь представление о том, какие данные можно считать аномальными.</w:t>
-      </w:r>
-    </w:p>
-    <w:p>
-      <w:pPr>
-        <w:spacing w:before="240" w:line="360" w:lineRule="auto"/>
-        <w:ind w:firstLine="709"/>
-        <w:jc w:val="both"/>
-        <w:rPr>
-          <w:rFonts w:ascii="Times New Roman" w:hAnsi="Times New Roman" w:cs="Times New Roman"/>
-          <w:sz w:val="28"/>
-          <w:szCs w:val="28"/>
-        </w:rPr>
-      </w:pPr>
-      <w:r>
-        <w:rPr>
-          <w:rFonts w:ascii="Times New Roman" w:hAnsi="Times New Roman" w:cs="Times New Roman"/>
-          <w:sz w:val="28"/>
-          <w:szCs w:val="28"/>
-        </w:rPr>
         <w:t>Рассчитаем такие показатели, как:</w:t>
       </w:r>
     </w:p>
@@ -4484,6 +4468,7 @@
       <w:r>
         <w:rPr>
           <w:rFonts w:ascii="Times New Roman" w:hAnsi="Times New Roman" w:cs="Times New Roman"/>
+          <w:noProof/>
           <w:sz w:val="28"/>
           <w:szCs w:val="28"/>
         </w:rPr>
@@ -4600,27 +4585,27 @@
           <w:sz w:val="28"/>
           <w:szCs w:val="28"/>
         </w:rPr>
+        <w:t>Межквартильный размах (IQR) — это разница между 75-м процентилем (Q3) и 25-м процентилем (Q1) в наборе данных. Он измеряет разброс средних 50% значений.</w:t>
+      </w:r>
+    </w:p>
+    <w:p>
+      <w:pPr>
+        <w:spacing w:before="240" w:line="360" w:lineRule="auto"/>
+        <w:ind w:firstLine="709"/>
+        <w:jc w:val="both"/>
+        <w:rPr>
+          <w:rFonts w:ascii="Times New Roman" w:hAnsi="Times New Roman" w:cs="Times New Roman"/>
+          <w:sz w:val="28"/>
+          <w:szCs w:val="28"/>
+        </w:rPr>
+      </w:pPr>
+      <w:r>
+        <w:rPr>
+          <w:rFonts w:ascii="Times New Roman" w:hAnsi="Times New Roman" w:cs="Times New Roman"/>
+          <w:sz w:val="28"/>
+          <w:szCs w:val="28"/>
+        </w:rPr>
         <w:lastRenderedPageBreak/>
-        <w:t>Межквартильный размах (IQR) — это разница между 75-м процентилем (Q3) и 25-м процентилем (Q1) в наборе данных. Он измеряет разброс средних 50% значений.</w:t>
-      </w:r>
-    </w:p>
-    <w:p>
-      <w:pPr>
-        <w:spacing w:before="240" w:line="360" w:lineRule="auto"/>
-        <w:ind w:firstLine="709"/>
-        <w:jc w:val="both"/>
-        <w:rPr>
-          <w:rFonts w:ascii="Times New Roman" w:hAnsi="Times New Roman" w:cs="Times New Roman"/>
-          <w:sz w:val="28"/>
-          <w:szCs w:val="28"/>
-        </w:rPr>
-      </w:pPr>
-      <w:r>
-        <w:rPr>
-          <w:rFonts w:ascii="Times New Roman" w:hAnsi="Times New Roman" w:cs="Times New Roman"/>
-          <w:sz w:val="28"/>
-          <w:szCs w:val="28"/>
-        </w:rPr>
         <w:t>Наблюдение можно определить как выброс, если оно в 1,5 раза превышает межквартильный размах, превышающий третий квартиль (Q3), или в 1,5 раза превышает межквартильный размах, меньше первого квартиля (Q1).</w:t>
       </w:r>
     </w:p>
@@ -4938,10 +4923,10 @@
       <w:r>
         <w:rPr>
           <w:rFonts w:ascii="Times New Roman" w:hAnsi="Times New Roman" w:cs="Times New Roman"/>
-          <w:sz w:val="28"/>
-          <w:szCs w:val="28"/>
-        </w:rPr>
-        <w:lastRenderedPageBreak/>
+          <w:noProof/>
+          <w:sz w:val="28"/>
+          <w:szCs w:val="28"/>
+        </w:rPr>
         <w:drawing>
           <wp:inline distT="0" distB="0" distL="0" distR="0" wp14:anchorId="6537AA66" wp14:editId="2390F6A7">
             <wp:extent cx="2190863" cy="2279767"/>
@@ -4995,6 +4980,7 @@
           <w:sz w:val="28"/>
           <w:szCs w:val="28"/>
         </w:rPr>
+        <w:lastRenderedPageBreak/>
         <w:t>Рисунок 2 –</w:t>
       </w:r>
       <w:r>
@@ -5052,6 +5038,7 @@
       <w:r>
         <w:rPr>
           <w:rFonts w:ascii="Times New Roman" w:hAnsi="Times New Roman" w:cs="Times New Roman"/>
+          <w:noProof/>
           <w:sz w:val="28"/>
           <w:szCs w:val="28"/>
         </w:rPr>
@@ -5144,47 +5131,47 @@
           <w:sz w:val="28"/>
           <w:szCs w:val="28"/>
         </w:rPr>
+        <w:t>Как можно увидеть, метод межквартильного диапазона убирает довольно большую часть данных, так как граница в 75%, выше которой данные считаются аномальными, в случае, например, с elapsedDays, является довольно грубой. Конкретно с текущим датасетом использование данного метода не является наилучшим.</w:t>
+      </w:r>
+    </w:p>
+    <w:p>
+      <w:pPr>
+        <w:spacing w:before="240" w:line="360" w:lineRule="auto"/>
+        <w:ind w:firstLine="709"/>
+        <w:jc w:val="both"/>
+        <w:rPr>
+          <w:rFonts w:ascii="Times New Roman" w:hAnsi="Times New Roman" w:cs="Times New Roman"/>
+          <w:sz w:val="28"/>
+          <w:szCs w:val="28"/>
+        </w:rPr>
+      </w:pPr>
+      <w:r>
+        <w:rPr>
+          <w:rFonts w:ascii="Times New Roman" w:hAnsi="Times New Roman" w:cs="Times New Roman"/>
+          <w:sz w:val="28"/>
+          <w:szCs w:val="28"/>
+        </w:rPr>
+        <w:t>Метод Z-оценки является более оптимальным, поскольку обнаруживает действительно слишком отличающиеся значения.</w:t>
+      </w:r>
+    </w:p>
+    <w:p>
+      <w:pPr>
+        <w:spacing w:before="240" w:line="360" w:lineRule="auto"/>
+        <w:ind w:firstLine="709"/>
+        <w:jc w:val="both"/>
+        <w:rPr>
+          <w:rFonts w:ascii="Times New Roman" w:hAnsi="Times New Roman" w:cs="Times New Roman"/>
+          <w:sz w:val="28"/>
+          <w:szCs w:val="28"/>
+        </w:rPr>
+      </w:pPr>
+      <w:r>
+        <w:rPr>
+          <w:rFonts w:ascii="Times New Roman" w:hAnsi="Times New Roman" w:cs="Times New Roman"/>
+          <w:sz w:val="28"/>
+          <w:szCs w:val="28"/>
+        </w:rPr>
         <w:lastRenderedPageBreak/>
-        <w:t>Как можно увидеть, метод межквартильного диапазона убирает довольно большую часть данных, так как граница в 75%, выше которой данные считаются аномальными, в случае, например, с elapsedDays, является довольно грубой. Конкретно с текущим датасетом использование данного метода не является наилучшим.</w:t>
-      </w:r>
-    </w:p>
-    <w:p>
-      <w:pPr>
-        <w:spacing w:before="240" w:line="360" w:lineRule="auto"/>
-        <w:ind w:firstLine="709"/>
-        <w:jc w:val="both"/>
-        <w:rPr>
-          <w:rFonts w:ascii="Times New Roman" w:hAnsi="Times New Roman" w:cs="Times New Roman"/>
-          <w:sz w:val="28"/>
-          <w:szCs w:val="28"/>
-        </w:rPr>
-      </w:pPr>
-      <w:r>
-        <w:rPr>
-          <w:rFonts w:ascii="Times New Roman" w:hAnsi="Times New Roman" w:cs="Times New Roman"/>
-          <w:sz w:val="28"/>
-          <w:szCs w:val="28"/>
-        </w:rPr>
-        <w:t>Метод Z-оценки является более оптимальным, поскольку обнаруживает действительно слишком отличающиеся значения.</w:t>
-      </w:r>
-    </w:p>
-    <w:p>
-      <w:pPr>
-        <w:spacing w:before="240" w:line="360" w:lineRule="auto"/>
-        <w:ind w:firstLine="709"/>
-        <w:jc w:val="both"/>
-        <w:rPr>
-          <w:rFonts w:ascii="Times New Roman" w:hAnsi="Times New Roman" w:cs="Times New Roman"/>
-          <w:sz w:val="28"/>
-          <w:szCs w:val="28"/>
-        </w:rPr>
-      </w:pPr>
-      <w:r>
-        <w:rPr>
-          <w:rFonts w:ascii="Times New Roman" w:hAnsi="Times New Roman" w:cs="Times New Roman"/>
-          <w:sz w:val="28"/>
-          <w:szCs w:val="28"/>
-        </w:rPr>
         <w:t>Чтобы выявить связи между признаками, можно построить матрицу корреляций, преобраз</w:t>
       </w:r>
       <w:r>
@@ -5353,7 +5340,6 @@
           <w:szCs w:val="28"/>
           <w:lang w:val="en-US"/>
         </w:rPr>
-        <w:lastRenderedPageBreak/>
         <w:t xml:space="preserve">baseFare, totalFare </w:t>
       </w:r>
       <w:r>
@@ -5463,7 +5449,16 @@
           <w:sz w:val="28"/>
           <w:szCs w:val="28"/>
         </w:rPr>
-        <w:t>segmentsArrivalAirportCodeIndex, segmentsDepartureAirportCodeIndex и segmentsDistanceIndex имеют сильную положительную корреляцию, так как расстояние между местом отправления и местом прибытия от рейса к рейсу примерно одно и то же</w:t>
+        <w:t xml:space="preserve">segmentsArrivalAirportCodeIndex, segmentsDepartureAirportCodeIndex и segmentsDistanceIndex имеют сильную положительную корреляцию, </w:t>
+      </w:r>
+      <w:r>
+        <w:rPr>
+          <w:rFonts w:ascii="Times New Roman" w:hAnsi="Times New Roman" w:cs="Times New Roman"/>
+          <w:sz w:val="28"/>
+          <w:szCs w:val="28"/>
+        </w:rPr>
+        <w:lastRenderedPageBreak/>
+        <w:t>так как расстояние между местом отправления и местом прибытия от рейса к рейсу примерно одно и то же</w:t>
       </w:r>
       <w:r>
         <w:rPr>

</xml_diff>